<commit_message>
Replace three Word docs
</commit_message>
<xml_diff>
--- a/CEC-Documents/Revision batch V2019.1.003/CF2R/2019-CF2R-PVB-01-E - PV Systems.docx
+++ b/CEC-Documents/Revision batch V2019.1.003/CF2R/2019-CF2R-PVB-01-E - PV Systems.docx
@@ -22242,7 +22242,7 @@
 </file>
 
 <file path=customXml/itemProps1.xml><?xml version="1.0" encoding="utf-8"?>
-<ds:datastoreItem xmlns:ds="http://schemas.openxmlformats.org/officeDocument/2006/customXml" ds:itemID="{2D82108E-8957-43BD-8BD4-EB05C6E942F0}">
+<ds:datastoreItem xmlns:ds="http://schemas.openxmlformats.org/officeDocument/2006/customXml" ds:itemID="{8646106A-A0B9-4C20-A51D-9D32FE0B59D8}">
   <ds:schemaRefs>
     <ds:schemaRef ds:uri="http://schemas.openxmlformats.org/officeDocument/2006/bibliography"/>
   </ds:schemaRefs>
@@ -22250,7 +22250,7 @@
 </file>
 
 <file path=customXml/itemProps2.xml><?xml version="1.0" encoding="utf-8"?>
-<ds:datastoreItem xmlns:ds="http://schemas.openxmlformats.org/officeDocument/2006/customXml" ds:itemID="{8D93A806-1552-4136-AA9D-C21C1F40D181}">
+<ds:datastoreItem xmlns:ds="http://schemas.openxmlformats.org/officeDocument/2006/customXml" ds:itemID="{E95FB674-BA20-4306-B96A-9C59B4BD3D3B}">
   <ds:schemaRefs>
     <ds:schemaRef ds:uri="http://schemas.openxmlformats.org/officeDocument/2006/bibliography"/>
   </ds:schemaRefs>

</xml_diff>